<commit_message>
Settings validation & confirm pass.
</commit_message>
<xml_diff>
--- a/!documentation/KVALIFIKĀCIJAS DARBS, Ivars Levāns DP4-1.docx
+++ b/!documentation/KVALIFIKĀCIJAS DARBS, Ivars Levāns DP4-1.docx
@@ -16304,6 +16304,11 @@
         <w:spacing w:after="360"/>
         <w:ind w:left="357" w:hanging="357"/>
         <w:jc w:val="left"/>
+        <w:rPr>
+          <w:rStyle w:val="Hyperlink"/>
+          <w:color w:val="auto"/>
+          <w:u w:val="none"/>
+        </w:rPr>
       </w:pPr>
       <w:r>
         <w:t xml:space="preserve">Typescript dokumentācija - </w:t>
@@ -16331,14 +16336,20 @@
         <w:jc w:val="left"/>
       </w:pPr>
       <w:r>
-        <w:t xml:space="preserve">Tailwind CSS dokumentācija - </w:t>
+        <w:t>React-toastify</w:t>
+      </w:r>
+      <w:r>
+        <w:t xml:space="preserve"> </w:t>
+      </w:r>
+      <w:r>
+        <w:t xml:space="preserve">dokumentācija - </w:t>
       </w:r>
       <w:hyperlink r:id="rId35" w:history="1">
         <w:r>
           <w:rPr>
             <w:rStyle w:val="Hyperlink"/>
           </w:rPr>
-          <w:t>https://tailwindcss.com/</w:t>
+          <w:t>https://fkhadra.github.io/react-toastify/introduction</w:t>
         </w:r>
       </w:hyperlink>
     </w:p>
@@ -16356,14 +16367,20 @@
         <w:jc w:val="left"/>
       </w:pPr>
       <w:r>
-        <w:t xml:space="preserve">Prisma dokumentācija - </w:t>
+        <w:t>Lucide React</w:t>
+      </w:r>
+      <w:r>
+        <w:t xml:space="preserve"> </w:t>
+      </w:r>
+      <w:r>
+        <w:t xml:space="preserve">dokumentācija - </w:t>
       </w:r>
       <w:hyperlink r:id="rId36" w:history="1">
         <w:r>
           <w:rPr>
             <w:rStyle w:val="Hyperlink"/>
           </w:rPr>
-          <w:t>https://www.prisma.io/</w:t>
+          <w:t>https://lucide.dev/guide/packages/lucide-react</w:t>
         </w:r>
       </w:hyperlink>
     </w:p>
@@ -16381,9 +16398,139 @@
         <w:jc w:val="left"/>
       </w:pPr>
       <w:r>
+        <w:t>React DayPicker</w:t>
+      </w:r>
+      <w:r>
+        <w:t xml:space="preserve"> </w:t>
+      </w:r>
+      <w:r>
+        <w:t xml:space="preserve">dokumentācija - </w:t>
+      </w:r>
+      <w:hyperlink r:id="rId37" w:history="1">
+        <w:r>
+          <w:rPr>
+            <w:rStyle w:val="Hyperlink"/>
+          </w:rPr>
+          <w:t>https://react-day-picker.js.org/</w:t>
+        </w:r>
+      </w:hyperlink>
+    </w:p>
+    <w:p>
+      <w:pPr>
+        <w:pStyle w:val="ListParagraph"/>
+        <w:numPr>
+          <w:ilvl w:val="0"/>
+          <w:numId w:val="30"/>
+        </w:numPr>
+        <w:suppressAutoHyphens w:val="0"/>
+        <w:autoSpaceDN/>
+        <w:spacing w:after="360"/>
+        <w:ind w:left="357" w:hanging="357"/>
+        <w:jc w:val="left"/>
+      </w:pPr>
+      <w:r>
+        <w:t xml:space="preserve">Radix dokumentācija - </w:t>
+      </w:r>
+      <w:hyperlink r:id="rId38" w:history="1">
+        <w:r>
+          <w:rPr>
+            <w:rStyle w:val="Hyperlink"/>
+          </w:rPr>
+          <w:t>https://www.radix-ui.com/themes/docs/overview/getting-started</w:t>
+        </w:r>
+      </w:hyperlink>
+    </w:p>
+    <w:p>
+      <w:pPr>
+        <w:pStyle w:val="ListParagraph"/>
+        <w:numPr>
+          <w:ilvl w:val="0"/>
+          <w:numId w:val="30"/>
+        </w:numPr>
+        <w:suppressAutoHyphens w:val="0"/>
+        <w:autoSpaceDN/>
+        <w:spacing w:after="360"/>
+        <w:ind w:left="357" w:hanging="357"/>
+        <w:jc w:val="left"/>
+      </w:pPr>
+      <w:r>
+        <w:t>Material</w:t>
+      </w:r>
+      <w:r>
+        <w:t xml:space="preserve"> UI dokumentācija - </w:t>
+      </w:r>
+      <w:r>
+        <w:t>https://mui.com/material-ui/getting-started/</w:t>
+      </w:r>
+    </w:p>
+    <w:p>
+      <w:pPr>
+        <w:pStyle w:val="ListParagraph"/>
+        <w:numPr>
+          <w:ilvl w:val="0"/>
+          <w:numId w:val="30"/>
+        </w:numPr>
+        <w:suppressAutoHyphens w:val="0"/>
+        <w:autoSpaceDN/>
+        <w:spacing w:after="360"/>
+        <w:ind w:left="357" w:hanging="357"/>
+        <w:jc w:val="left"/>
+      </w:pPr>
+      <w:r>
+        <w:lastRenderedPageBreak/>
+        <w:t xml:space="preserve">Tailwind CSS dokumentācija - </w:t>
+      </w:r>
+      <w:hyperlink r:id="rId39" w:history="1">
+        <w:r>
+          <w:rPr>
+            <w:rStyle w:val="Hyperlink"/>
+          </w:rPr>
+          <w:t>https://tailwindcss.com/</w:t>
+        </w:r>
+      </w:hyperlink>
+    </w:p>
+    <w:p>
+      <w:pPr>
+        <w:pStyle w:val="ListParagraph"/>
+        <w:numPr>
+          <w:ilvl w:val="0"/>
+          <w:numId w:val="30"/>
+        </w:numPr>
+        <w:suppressAutoHyphens w:val="0"/>
+        <w:autoSpaceDN/>
+        <w:spacing w:after="360"/>
+        <w:ind w:left="357" w:hanging="357"/>
+        <w:jc w:val="left"/>
+      </w:pPr>
+      <w:r>
+        <w:t xml:space="preserve">Prisma dokumentācija - </w:t>
+      </w:r>
+      <w:hyperlink r:id="rId40" w:history="1">
+        <w:r>
+          <w:rPr>
+            <w:rStyle w:val="Hyperlink"/>
+          </w:rPr>
+          <w:t>https://www.prisma.io/</w:t>
+        </w:r>
+      </w:hyperlink>
+    </w:p>
+    <w:p>
+      <w:pPr>
+        <w:pStyle w:val="ListParagraph"/>
+        <w:numPr>
+          <w:ilvl w:val="0"/>
+          <w:numId w:val="30"/>
+        </w:numPr>
+        <w:suppressAutoHyphens w:val="0"/>
+        <w:autoSpaceDN/>
+        <w:spacing w:after="360"/>
+        <w:ind w:left="357" w:hanging="357"/>
+        <w:jc w:val="left"/>
+      </w:pPr>
+      <w:r>
         <w:t xml:space="preserve">PostgreSQL dokumentācija - </w:t>
       </w:r>
-      <w:hyperlink r:id="rId37" w:history="1">
+      <w:hyperlink r:id="rId41" w:history="1">
         <w:r>
           <w:rPr>
             <w:rStyle w:val="Hyperlink"/>

</xml_diff>